<commit_message>
Slightly more updated design document
</commit_message>
<xml_diff>
--- a/Game Design Document.docx
+++ b/Game Design Document.docx
@@ -2083,19 +2083,11 @@
           <w:rFonts w:asciiTheme="minorHAnsi" w:hAnsiTheme="minorHAnsi"/>
         </w:rPr>
       </w:pPr>
-      <w:proofErr w:type="gramStart"/>
-      <w:r>
-        <w:rPr>
-          <w:rFonts w:asciiTheme="minorHAnsi" w:hAnsiTheme="minorHAnsi"/>
-        </w:rPr>
-        <w:t>Finale?/</w:t>
-      </w:r>
-      <w:proofErr w:type="gramEnd"/>
-      <w:r>
-        <w:rPr>
-          <w:rFonts w:asciiTheme="minorHAnsi" w:hAnsiTheme="minorHAnsi"/>
-        </w:rPr>
-        <w:t>Level 5? – This is more of an epilogue where the player receives the major twist to the story and is given a choice on how they’d like to end the main character’s journey. The finale will take place in a hospital room where the main character is lying on a bed in a comatose like state and will end with the player sitting next to the bed or walking out of the door into darkness.</w:t>
+      <w:r>
+        <w:rPr>
+          <w:rFonts w:asciiTheme="minorHAnsi" w:hAnsiTheme="minorHAnsi"/>
+        </w:rPr>
+        <w:t>Finale?/Level 5? – This is more of an epilogue where the player receives the major twist to the story and is given a choice on how they’d like to end the main character’s journey. The finale will take place in a hospital room where the main character is lying on a bed in a comatose like state and will end with the player sitting next to the bed or walking out of the door into darkness.</w:t>
       </w:r>
     </w:p>
     <w:p>
@@ -2159,21 +2151,7 @@
         <w:rPr>
           <w:rFonts w:asciiTheme="minorHAnsi" w:hAnsiTheme="minorHAnsi"/>
         </w:rPr>
-        <w:t xml:space="preserve"> with no </w:t>
-      </w:r>
-      <w:proofErr w:type="spellStart"/>
-      <w:r>
-        <w:rPr>
-          <w:rFonts w:asciiTheme="minorHAnsi" w:hAnsiTheme="minorHAnsi"/>
-        </w:rPr>
-        <w:t>hud</w:t>
-      </w:r>
-      <w:proofErr w:type="spellEnd"/>
-      <w:r>
-        <w:rPr>
-          <w:rFonts w:asciiTheme="minorHAnsi" w:hAnsiTheme="minorHAnsi"/>
-        </w:rPr>
-        <w:t>.</w:t>
+        <w:t xml:space="preserve"> with no hud.</w:t>
       </w:r>
     </w:p>
     <w:p>
@@ -2220,21 +2198,7 @@
         <w:rPr>
           <w:rFonts w:asciiTheme="minorHAnsi" w:hAnsiTheme="minorHAnsi"/>
         </w:rPr>
-        <w:t xml:space="preserve"> of lateral movements using “</w:t>
-      </w:r>
-      <w:proofErr w:type="spellStart"/>
-      <w:r>
-        <w:rPr>
-          <w:rFonts w:asciiTheme="minorHAnsi" w:hAnsiTheme="minorHAnsi"/>
-        </w:rPr>
-        <w:t>wasd</w:t>
-      </w:r>
-      <w:proofErr w:type="spellEnd"/>
-      <w:r>
-        <w:rPr>
-          <w:rFonts w:asciiTheme="minorHAnsi" w:hAnsiTheme="minorHAnsi"/>
-        </w:rPr>
-        <w:t>”,</w:t>
+        <w:t xml:space="preserve"> of lateral movements using “wasd”,</w:t>
       </w:r>
       <w:r>
         <w:rPr>
@@ -2325,16 +2289,8 @@
         <w:rPr>
           <w:rFonts w:asciiTheme="minorHAnsi" w:hAnsiTheme="minorHAnsi"/>
         </w:rPr>
-        <w:t xml:space="preserve">Main Ambient Music – A Night of Terror from Essential Horror Music Collection by The </w:t>
-      </w:r>
-      <w:proofErr w:type="spellStart"/>
-      <w:r>
-        <w:rPr>
-          <w:rFonts w:asciiTheme="minorHAnsi" w:hAnsiTheme="minorHAnsi"/>
-        </w:rPr>
-        <w:t>Octoverse</w:t>
-      </w:r>
-      <w:proofErr w:type="spellEnd"/>
+        <w:t>Main Ambient Music – A Night of Terror from Essential Horror Music Collection by The Octoverse</w:t>
+      </w:r>
     </w:p>
     <w:p>
       <w:pPr>
@@ -2347,7 +2303,19 @@
         <w:rPr>
           <w:rFonts w:asciiTheme="minorHAnsi" w:hAnsiTheme="minorHAnsi"/>
         </w:rPr>
-        <w:t xml:space="preserve">Death Music – </w:t>
+        <w:t>Death Music –</w:t>
+      </w:r>
+      <w:r>
+        <w:rPr>
+          <w:rFonts w:asciiTheme="minorHAnsi" w:hAnsiTheme="minorHAnsi"/>
+        </w:rPr>
+        <w:t xml:space="preserve"> Despicable Behavior </w:t>
+      </w:r>
+      <w:r>
+        <w:rPr>
+          <w:rFonts w:asciiTheme="minorHAnsi" w:hAnsiTheme="minorHAnsi"/>
+        </w:rPr>
+        <w:t>from Essential Horror Music Collection by The Octoverse</w:t>
       </w:r>
     </w:p>
     <w:p>
@@ -2361,7 +2329,31 @@
         <w:rPr>
           <w:rFonts w:asciiTheme="minorHAnsi" w:hAnsiTheme="minorHAnsi"/>
         </w:rPr>
-        <w:t xml:space="preserve">Goal Music –   </w:t>
+        <w:t>Menu</w:t>
+      </w:r>
+      <w:r>
+        <w:rPr>
+          <w:rFonts w:asciiTheme="minorHAnsi" w:hAnsiTheme="minorHAnsi"/>
+        </w:rPr>
+        <w:t xml:space="preserve"> Music –</w:t>
+      </w:r>
+      <w:r>
+        <w:rPr>
+          <w:rFonts w:asciiTheme="minorHAnsi" w:hAnsiTheme="minorHAnsi"/>
+        </w:rPr>
+        <w:t xml:space="preserve"> </w:t>
+      </w:r>
+      <w:r>
+        <w:rPr>
+          <w:rFonts w:asciiTheme="minorHAnsi" w:hAnsiTheme="minorHAnsi"/>
+        </w:rPr>
+        <w:t>I Feel a Bad Thing</w:t>
+      </w:r>
+      <w:r>
+        <w:rPr>
+          <w:rFonts w:asciiTheme="minorHAnsi" w:hAnsiTheme="minorHAnsi"/>
+        </w:rPr>
+        <w:t xml:space="preserve"> from Essential Horror Music Collection by The Octoverse</w:t>
       </w:r>
     </w:p>
     <w:p>
@@ -2375,16 +2367,8 @@
         <w:rPr>
           <w:rFonts w:asciiTheme="minorHAnsi" w:hAnsiTheme="minorHAnsi"/>
         </w:rPr>
-        <w:t xml:space="preserve">Finale Music – Wraith from Horror Ambient Album – 060319 by </w:t>
-      </w:r>
-      <w:proofErr w:type="spellStart"/>
-      <w:r>
-        <w:rPr>
-          <w:rFonts w:asciiTheme="minorHAnsi" w:hAnsiTheme="minorHAnsi"/>
-        </w:rPr>
-        <w:t>GWriterStudio</w:t>
-      </w:r>
-      <w:proofErr w:type="spellEnd"/>
+        <w:t>Finale Music – Wraith from Horror Ambient Album – 060319 by GWriterStudio</w:t>
+      </w:r>
     </w:p>
     <w:p>
       <w:pPr>
@@ -2412,6 +2396,12 @@
           <w:rFonts w:asciiTheme="minorHAnsi" w:hAnsiTheme="minorHAnsi"/>
         </w:rPr>
         <w:t xml:space="preserve">Monster Roar –  </w:t>
+      </w:r>
+      <w:r>
+        <w:rPr>
+          <w:rFonts w:asciiTheme="minorHAnsi" w:hAnsiTheme="minorHAnsi"/>
+        </w:rPr>
+        <w:t>Werewolf roar from mixkit.co</w:t>
       </w:r>
     </w:p>
     <w:p>
@@ -2539,7 +2529,14 @@
         <w:rPr>
           <w:rFonts w:asciiTheme="minorHAnsi" w:hAnsiTheme="minorHAnsi"/>
         </w:rPr>
-        <w:t xml:space="preserve">will stop chasing </w:t>
+        <w:t xml:space="preserve">will stop </w:t>
+      </w:r>
+      <w:r>
+        <w:rPr>
+          <w:rFonts w:asciiTheme="minorHAnsi" w:hAnsiTheme="minorHAnsi"/>
+        </w:rPr>
+        <w:lastRenderedPageBreak/>
+        <w:t xml:space="preserve">chasing </w:t>
       </w:r>
       <w:r>
         <w:rPr>
@@ -2591,7 +2588,6 @@
         <w:rPr>
           <w:rFonts w:asciiTheme="minorHAnsi" w:hAnsiTheme="minorHAnsi"/>
         </w:rPr>
-        <w:lastRenderedPageBreak/>
         <w:t>Target Hardware</w:t>
       </w:r>
       <w:r>
@@ -2762,16 +2758,8 @@
         <w:rPr>
           <w:rFonts w:asciiTheme="minorHAnsi" w:hAnsiTheme="minorHAnsi"/>
         </w:rPr>
-        <w:t xml:space="preserve">Object – Door from Hospital Horror Pack by </w:t>
-      </w:r>
-      <w:proofErr w:type="spellStart"/>
-      <w:r>
-        <w:rPr>
-          <w:rFonts w:asciiTheme="minorHAnsi" w:hAnsiTheme="minorHAnsi"/>
-        </w:rPr>
-        <w:t>FoeJofMay</w:t>
-      </w:r>
-      <w:proofErr w:type="spellEnd"/>
+        <w:t>Object – Door from Hospital Horror Pack by FoeJofMay</w:t>
+      </w:r>
     </w:p>
     <w:p>
       <w:pPr>
@@ -2784,16 +2772,8 @@
         <w:rPr>
           <w:rFonts w:asciiTheme="minorHAnsi" w:hAnsiTheme="minorHAnsi"/>
         </w:rPr>
-        <w:t xml:space="preserve">Object of Interest – Stretcher from Hospital Horror Pack by </w:t>
-      </w:r>
-      <w:proofErr w:type="spellStart"/>
-      <w:r>
-        <w:rPr>
-          <w:rFonts w:asciiTheme="minorHAnsi" w:hAnsiTheme="minorHAnsi"/>
-        </w:rPr>
-        <w:t>FoeJofMay</w:t>
-      </w:r>
-      <w:proofErr w:type="spellEnd"/>
+        <w:t>Object of Interest – Stretcher from Hospital Horror Pack by FoeJofMay</w:t>
+      </w:r>
     </w:p>
     <w:p>
       <w:pPr>
@@ -2824,16 +2804,8 @@
         <w:rPr>
           <w:rFonts w:asciiTheme="minorHAnsi" w:hAnsiTheme="minorHAnsi"/>
         </w:rPr>
-        <w:t xml:space="preserve"> from Hospital Horror Pack by </w:t>
-      </w:r>
-      <w:proofErr w:type="spellStart"/>
-      <w:r>
-        <w:rPr>
-          <w:rFonts w:asciiTheme="minorHAnsi" w:hAnsiTheme="minorHAnsi"/>
-        </w:rPr>
-        <w:t>FoeJofMay</w:t>
-      </w:r>
-      <w:proofErr w:type="spellEnd"/>
+        <w:t xml:space="preserve"> from Hospital Horror Pack by FoeJofMay</w:t>
+      </w:r>
     </w:p>
     <w:p>
       <w:pPr>
@@ -3054,7 +3026,6 @@
         <w:rPr>
           <w:rFonts w:asciiTheme="minorHAnsi" w:hAnsiTheme="minorHAnsi"/>
         </w:rPr>
-        <w:lastRenderedPageBreak/>
         <w:t xml:space="preserve">Drake – </w:t>
       </w:r>
       <w:r>
@@ -3266,7 +3237,6 @@
         <w:rPr>
           <w:rFonts w:asciiTheme="minorHAnsi" w:hAnsiTheme="minorHAnsi"/>
         </w:rPr>
-        <w:lastRenderedPageBreak/>
         <w:t>Bed</w:t>
       </w:r>
     </w:p>

</xml_diff>